<commit_message>
Update 9/13/2023 4:58PM EST
Update as of 4:58PM EST on 9/13/2023.
</commit_message>
<xml_diff>
--- a/&ILLEGAL THOUGHTS/20230913 - Global United Defense, Inc. - Illegal Thought Prevention Security Systems - v1.0.1.4.docx
+++ b/&ILLEGAL THOUGHTS/20230913 - Global United Defense, Inc. - Illegal Thought Prevention Security Systems - v1.0.1.4.docx
@@ -192,7 +192,7 @@
           <w:sz w:val="28"/>
           <w:szCs w:val="28"/>
         </w:rPr>
-        <w:t>9/13/2023 2:31:44 PM</w:t>
+        <w:t>9/13/2023 4:56:47 PM</w:t>
       </w:r>
     </w:p>
     <w:p>
@@ -1774,31 +1774,39 @@
           <w:bCs/>
           <w:color w:val="FF0000"/>
         </w:rPr>
-        <w:t>LL</w:t>
-      </w:r>
-      <w:r>
-        <w:rPr>
-          <w:b/>
-          <w:bCs/>
-          <w:color w:val="FF0000"/>
-        </w:rPr>
-        <w:t xml:space="preserve"> </w:t>
-      </w:r>
-      <w:r>
-        <w:rPr>
-          <w:b/>
-          <w:bCs/>
-          <w:color w:val="FF0000"/>
-        </w:rPr>
-        <w:t>THOUGHTS</w:t>
-      </w:r>
-      <w:r>
-        <w:rPr>
-          <w:b/>
-          <w:bCs/>
-          <w:color w:val="FF0000"/>
-        </w:rPr>
-        <w:t xml:space="preserve"> THAT ARE INCONGRUENT IN STRUCTURE, INCLUDING ANY THOUGHTS FROM MIND CONTROL TECHNOLOGIES OR SIMILAR CONCEPTUAL </w:t>
+        <w:t xml:space="preserve">LL THOUGHTS THAT ARE </w:t>
+      </w:r>
+      <w:r>
+        <w:rPr>
+          <w:b/>
+          <w:bCs/>
+          <w:color w:val="FF0000"/>
+        </w:rPr>
+        <w:t>INCOHERENT</w:t>
+      </w:r>
+      <w:r>
+        <w:rPr>
+          <w:b/>
+          <w:bCs/>
+          <w:color w:val="FF0000"/>
+        </w:rPr>
+        <w:t xml:space="preserve"> IN STRUCTUR</w:t>
+      </w:r>
+      <w:r>
+        <w:rPr>
+          <w:b/>
+          <w:bCs/>
+          <w:color w:val="FF0000"/>
+        </w:rPr>
+        <w:t>E OR NATURE</w:t>
+      </w:r>
+      <w:r>
+        <w:rPr>
+          <w:b/>
+          <w:bCs/>
+          <w:color w:val="FF0000"/>
+        </w:rPr>
+        <w:t xml:space="preserve">, INCLUDING ANY THOUGHTS FROM MIND CONTROL TECHNOLOGIES OR SIMILAR CONCEPTUAL </w:t>
       </w:r>
       <w:proofErr w:type="gramStart"/>
       <w:r>
@@ -1832,6 +1840,88 @@
           <w:u w:val="single"/>
         </w:rPr>
         <w:lastRenderedPageBreak/>
+        <w:t>PREVENTION SECURITY SYSTEM</w:t>
+      </w:r>
+      <w:r>
+        <w:rPr>
+          <w:u w:val="single"/>
+        </w:rPr>
+        <w:t>:</w:t>
+      </w:r>
+      <w:r>
+        <w:t xml:space="preserve"> </w:t>
+      </w:r>
+      <w:r>
+        <w:rPr>
+          <w:b/>
+          <w:bCs/>
+          <w:color w:val="FF0000"/>
+        </w:rPr>
+        <w:t>A</w:t>
+      </w:r>
+      <w:r>
+        <w:rPr>
+          <w:b/>
+          <w:bCs/>
+          <w:color w:val="FF0000"/>
+        </w:rPr>
+        <w:t>LL</w:t>
+      </w:r>
+      <w:r>
+        <w:rPr>
+          <w:b/>
+          <w:bCs/>
+          <w:color w:val="FF0000"/>
+        </w:rPr>
+        <w:t xml:space="preserve"> </w:t>
+      </w:r>
+      <w:r>
+        <w:rPr>
+          <w:b/>
+          <w:bCs/>
+          <w:color w:val="FF0000"/>
+        </w:rPr>
+        <w:t>THOUGHTS</w:t>
+      </w:r>
+      <w:r>
+        <w:rPr>
+          <w:b/>
+          <w:bCs/>
+          <w:color w:val="FF0000"/>
+        </w:rPr>
+        <w:t xml:space="preserve"> THAT ARE INCONGRUENT IN STRUCTURE, INCLUDING ANY THOUGHTS FROM MIND CONTROL TECHNOLOGIES OR SIMILAR CONCEPTUAL </w:t>
+      </w:r>
+      <w:proofErr w:type="gramStart"/>
+      <w:r>
+        <w:rPr>
+          <w:b/>
+          <w:bCs/>
+          <w:color w:val="FF0000"/>
+        </w:rPr>
+        <w:t>TECHNOLOGIES</w:t>
+      </w:r>
+      <w:r>
+        <w:rPr>
+          <w:b/>
+          <w:bCs/>
+        </w:rPr>
+        <w:t>;</w:t>
+      </w:r>
+      <w:proofErr w:type="gramEnd"/>
+    </w:p>
+    <w:p>
+      <w:pPr>
+        <w:ind w:left="720"/>
+        <w:jc w:val="both"/>
+        <w:rPr>
+          <w:b/>
+          <w:bCs/>
+        </w:rPr>
+      </w:pPr>
+      <w:r>
+        <w:rPr>
+          <w:u w:val="single"/>
+        </w:rPr>
         <w:t>PREVENTION SECURITY SYSTEM</w:t>
       </w:r>
       <w:r>
@@ -2478,6 +2568,7 @@
         <w:rPr>
           <w:u w:val="single"/>
         </w:rPr>
+        <w:lastRenderedPageBreak/>
         <w:t>PREVENTION SECURITY SYSTEM</w:t>
       </w:r>
       <w:r>
@@ -2568,7 +2659,6 @@
         <w:rPr>
           <w:u w:val="single"/>
         </w:rPr>
-        <w:lastRenderedPageBreak/>
         <w:t>PREVENTION SECURITY SYSTEM</w:t>
       </w:r>
       <w:r>
@@ -2700,15 +2790,7 @@
           <w:bCs/>
           <w:color w:val="FF0000"/>
         </w:rPr>
-        <w:t>THOUGHT</w:t>
-      </w:r>
-      <w:r>
-        <w:rPr>
-          <w:b/>
-          <w:bCs/>
-          <w:color w:val="FF0000"/>
-        </w:rPr>
-        <w:t xml:space="preserve">S THAT PERTAIN TO RELATIONSHIPS, INCLUDING THOUGHTS FROM MIND CONTROL TECHNOLOGY SYSTEMS OR SIMILAR WELL-DOCUMENTED TECHNOLOGIES THAT WORK, SCIENTIFICALLY, IN </w:t>
+        <w:t xml:space="preserve">THOUGHTS THAT PERTAIN TO RELATIONSHIPS, INCLUDING THOUGHTS FROM MIND CONTROL TECHNOLOGY SYSTEMS OR SIMILAR WELL-DOCUMENTED TECHNOLOGIES THAT WORK, SCIENTIFICALLY, IN </w:t>
       </w:r>
       <w:proofErr w:type="gramStart"/>
       <w:r>
@@ -3258,6 +3340,7 @@
         <w:rPr>
           <w:u w:val="single"/>
         </w:rPr>
+        <w:lastRenderedPageBreak/>
         <w:t>PREVENTION SECURITY SYSTEM</w:t>
       </w:r>
       <w:r>
@@ -3299,15 +3382,7 @@
           <w:bCs/>
           <w:color w:val="FF0000"/>
         </w:rPr>
-        <w:t>THOUGHT</w:t>
-      </w:r>
-      <w:r>
-        <w:rPr>
-          <w:b/>
-          <w:bCs/>
-          <w:color w:val="FF0000"/>
-        </w:rPr>
-        <w:t xml:space="preserve">S THAT ARE TREASONOUS IN NATURE, INCLUDING THOUGHTS THAT ORIGINATE FROM MIND CONTROL SYSTEMS OR MIND CONTROL TECHNOLOGIES OR SIMILAR CONCEPTUAL </w:t>
+        <w:t xml:space="preserve">THOUGHTS THAT ARE TREASONOUS IN NATURE, INCLUDING THOUGHTS THAT ORIGINATE FROM MIND CONTROL SYSTEMS OR MIND CONTROL TECHNOLOGIES OR SIMILAR CONCEPTUAL </w:t>
       </w:r>
       <w:proofErr w:type="gramStart"/>
       <w:r>
@@ -3340,7 +3415,6 @@
         <w:rPr>
           <w:u w:val="single"/>
         </w:rPr>
-        <w:lastRenderedPageBreak/>
         <w:t>PREVENTION SECURITY SYSTEM</w:t>
       </w:r>
       <w:r>
@@ -3949,6 +4023,7 @@
         <w:rPr>
           <w:u w:val="single"/>
         </w:rPr>
+        <w:lastRenderedPageBreak/>
         <w:t>PREVENTION SECURITY SYSTEM</w:t>
       </w:r>
       <w:r>
@@ -4108,7 +4183,6 @@
         <w:rPr>
           <w:u w:val="single"/>
         </w:rPr>
-        <w:lastRenderedPageBreak/>
         <w:t>}</w:t>
       </w:r>
     </w:p>
@@ -4208,7 +4282,7 @@
                 <w:bCs/>
                 <w:u w:val="single"/>
               </w:rPr>
-              <w:t>MCE123</w:t>
+              <w:t>GLOBAL UNITED DEFENSE</w:t>
             </w:r>
             <w:r>
               <w:rPr>
@@ -4217,10 +4291,21 @@
                 <w:bCs/>
                 <w:vertAlign w:val="superscript"/>
               </w:rPr>
-              <w:t>SM</w:t>
+              <w:t>®</w:t>
             </w:r>
             <w:r>
-              <w:t xml:space="preserve"> 2020</w:t>
+              <w:rPr>
+                <w:rFonts w:cstheme="minorHAnsi"/>
+                <w:b/>
+                <w:bCs/>
+              </w:rPr>
+              <w:t>, INC.</w:t>
+            </w:r>
+            <w:r>
+              <w:t xml:space="preserve"> </w:t>
+            </w:r>
+            <w:r>
+              <w:t>2020</w:t>
             </w:r>
             <w:r>
               <w:t>-</w:t>

</xml_diff>